<commit_message>
I've added the 3 potential solutions to this equation.
</commit_message>
<xml_diff>
--- a/Homework Week 1/Sweeting Douglas Problem Solving.docx
+++ b/Homework Week 1/Sweeting Douglas Problem Solving.docx
@@ -99,6 +99,30 @@
       <w:r>
         <w:t>The Seed</w:t>
       </w:r>
+    </w:p>
+    <w:p>
+      <w:pPr>
+        <w:pStyle w:val="ListParagraph"/>
+        <w:numPr>
+          <w:ilvl w:val="0"/>
+          <w:numId w:val="2"/>
+        </w:numPr>
+      </w:pPr>
+      <w:r>
+        <w:t>ID potential solutions</w:t>
+      </w:r>
+    </w:p>
+    <w:p>
+      <w:pPr>
+        <w:pStyle w:val="ListParagraph"/>
+        <w:numPr>
+          <w:ilvl w:val="1"/>
+          <w:numId w:val="2"/>
+        </w:numPr>
+      </w:pPr>
+      <w:r>
+        <w:t>Move the cat first</w:t>
+      </w:r>
       <w:bookmarkStart w:id="0" w:name="_GoBack"/>
       <w:bookmarkEnd w:id="0"/>
     </w:p>
@@ -106,12 +130,24 @@
       <w:pPr>
         <w:pStyle w:val="ListParagraph"/>
         <w:numPr>
-          <w:ilvl w:val="0"/>
-          <w:numId w:val="2"/>
-        </w:numPr>
-      </w:pPr>
-      <w:r>
-        <w:t>ID potential solutions</w:t>
+          <w:ilvl w:val="1"/>
+          <w:numId w:val="2"/>
+        </w:numPr>
+      </w:pPr>
+      <w:r>
+        <w:t>Move the seed first</w:t>
+      </w:r>
+    </w:p>
+    <w:p>
+      <w:pPr>
+        <w:pStyle w:val="ListParagraph"/>
+        <w:numPr>
+          <w:ilvl w:val="1"/>
+          <w:numId w:val="2"/>
+        </w:numPr>
+      </w:pPr>
+      <w:r>
+        <w:t>Move the bird first</w:t>
       </w:r>
     </w:p>
     <w:p>
@@ -411,7 +447,7 @@
         <w:ind w:left="1440" w:hanging="360"/>
       </w:pPr>
     </w:lvl>
-    <w:lvl w:ilvl="2" w:tplc="0409001B" w:tentative="1">
+    <w:lvl w:ilvl="2" w:tplc="0409001B">
       <w:start w:val="1"/>
       <w:numFmt w:val="lowerRoman"/>
       <w:lvlText w:val="%3."/>
@@ -420,7 +456,7 @@
         <w:ind w:left="2160" w:hanging="180"/>
       </w:pPr>
     </w:lvl>
-    <w:lvl w:ilvl="3" w:tplc="0409000F" w:tentative="1">
+    <w:lvl w:ilvl="3" w:tplc="0409000F">
       <w:start w:val="1"/>
       <w:numFmt w:val="decimal"/>
       <w:lvlText w:val="%4."/>

</xml_diff>

<commit_message>
I've listed the possible outcome for possible actions
</commit_message>
<xml_diff>
--- a/Homework Week 1/Sweeting Douglas Problem Solving.docx
+++ b/Homework Week 1/Sweeting Douglas Problem Solving.docx
@@ -123,44 +123,80 @@
       <w:r>
         <w:t>Move the cat first</w:t>
       </w:r>
+    </w:p>
+    <w:p>
+      <w:pPr>
+        <w:pStyle w:val="ListParagraph"/>
+        <w:numPr>
+          <w:ilvl w:val="1"/>
+          <w:numId w:val="2"/>
+        </w:numPr>
+      </w:pPr>
+      <w:r>
+        <w:t>Move the seed first</w:t>
+      </w:r>
+    </w:p>
+    <w:p>
+      <w:pPr>
+        <w:pStyle w:val="ListParagraph"/>
+        <w:numPr>
+          <w:ilvl w:val="1"/>
+          <w:numId w:val="2"/>
+        </w:numPr>
+      </w:pPr>
+      <w:r>
+        <w:t>Move the bird first</w:t>
+      </w:r>
+    </w:p>
+    <w:p>
+      <w:pPr>
+        <w:pStyle w:val="ListParagraph"/>
+        <w:numPr>
+          <w:ilvl w:val="0"/>
+          <w:numId w:val="2"/>
+        </w:numPr>
+      </w:pPr>
+      <w:r>
+        <w:t>Evaluate each potential solution</w:t>
+      </w:r>
+    </w:p>
+    <w:p>
+      <w:pPr>
+        <w:pStyle w:val="ListParagraph"/>
+        <w:numPr>
+          <w:ilvl w:val="1"/>
+          <w:numId w:val="2"/>
+        </w:numPr>
+      </w:pPr>
+      <w:r>
+        <w:t>The bird will eat the seeds</w:t>
+      </w:r>
+    </w:p>
+    <w:p>
+      <w:pPr>
+        <w:pStyle w:val="ListParagraph"/>
+        <w:numPr>
+          <w:ilvl w:val="1"/>
+          <w:numId w:val="2"/>
+        </w:numPr>
+      </w:pPr>
+      <w:r>
+        <w:t>The cat will eat the bird</w:t>
+      </w:r>
+    </w:p>
+    <w:p>
+      <w:pPr>
+        <w:pStyle w:val="ListParagraph"/>
+        <w:numPr>
+          <w:ilvl w:val="1"/>
+          <w:numId w:val="2"/>
+        </w:numPr>
+      </w:pPr>
+      <w:r>
+        <w:t>The cat and the bird will be waiting</w:t>
+      </w:r>
       <w:bookmarkStart w:id="0" w:name="_GoBack"/>
       <w:bookmarkEnd w:id="0"/>
-    </w:p>
-    <w:p>
-      <w:pPr>
-        <w:pStyle w:val="ListParagraph"/>
-        <w:numPr>
-          <w:ilvl w:val="1"/>
-          <w:numId w:val="2"/>
-        </w:numPr>
-      </w:pPr>
-      <w:r>
-        <w:t>Move the seed first</w:t>
-      </w:r>
-    </w:p>
-    <w:p>
-      <w:pPr>
-        <w:pStyle w:val="ListParagraph"/>
-        <w:numPr>
-          <w:ilvl w:val="1"/>
-          <w:numId w:val="2"/>
-        </w:numPr>
-      </w:pPr>
-      <w:r>
-        <w:t>Move the bird first</w:t>
-      </w:r>
-    </w:p>
-    <w:p>
-      <w:pPr>
-        <w:pStyle w:val="ListParagraph"/>
-        <w:numPr>
-          <w:ilvl w:val="0"/>
-          <w:numId w:val="2"/>
-        </w:numPr>
-      </w:pPr>
-      <w:r>
-        <w:t>Evaluate each potential solution</w:t>
-      </w:r>
     </w:p>
     <w:p>
       <w:pPr>

</xml_diff>

<commit_message>
This is the best possible outcome for the problem.
</commit_message>
<xml_diff>
--- a/Homework Week 1/Sweeting Douglas Problem Solving.docx
+++ b/Homework Week 1/Sweeting Douglas Problem Solving.docx
@@ -193,23 +193,149 @@
         </w:numPr>
       </w:pPr>
       <w:r>
-        <w:t>The cat and the bird will be waiting</w:t>
+        <w:t xml:space="preserve">The cat and the bird </w:t>
+      </w:r>
+      <w:r>
+        <w:t xml:space="preserve">seed </w:t>
+      </w:r>
+      <w:r>
+        <w:t>will be waiting</w:t>
+      </w:r>
+    </w:p>
+    <w:p>
+      <w:pPr>
+        <w:pStyle w:val="ListParagraph"/>
+        <w:numPr>
+          <w:ilvl w:val="0"/>
+          <w:numId w:val="2"/>
+        </w:numPr>
+      </w:pPr>
+      <w:r>
+        <w:t>Choose a solution and develop a plan to implement it</w:t>
+      </w:r>
+    </w:p>
+    <w:p>
+      <w:pPr>
+        <w:pStyle w:val="ListParagraph"/>
+        <w:numPr>
+          <w:ilvl w:val="1"/>
+          <w:numId w:val="2"/>
+        </w:numPr>
+      </w:pPr>
+      <w:r>
+        <w:t>You move the cat first</w:t>
+      </w:r>
+    </w:p>
+    <w:p>
+      <w:pPr>
+        <w:pStyle w:val="ListParagraph"/>
+        <w:numPr>
+          <w:ilvl w:val="2"/>
+          <w:numId w:val="2"/>
+        </w:numPr>
+      </w:pPr>
+      <w:r>
+        <w:t>You then go back</w:t>
+      </w:r>
+    </w:p>
+    <w:p>
+      <w:pPr>
+        <w:pStyle w:val="ListParagraph"/>
+        <w:numPr>
+          <w:ilvl w:val="1"/>
+          <w:numId w:val="2"/>
+        </w:numPr>
+      </w:pPr>
+      <w:r>
+        <w:t>You move the bird second</w:t>
+      </w:r>
+    </w:p>
+    <w:p>
+      <w:pPr>
+        <w:pStyle w:val="ListParagraph"/>
+        <w:numPr>
+          <w:ilvl w:val="2"/>
+          <w:numId w:val="2"/>
+        </w:numPr>
+      </w:pPr>
+      <w:r>
+        <w:t>You come back with the cat</w:t>
+      </w:r>
+    </w:p>
+    <w:p>
+      <w:pPr>
+        <w:pStyle w:val="ListParagraph"/>
+        <w:numPr>
+          <w:ilvl w:val="1"/>
+          <w:numId w:val="2"/>
+        </w:numPr>
+      </w:pPr>
+      <w:r>
+        <w:t xml:space="preserve">You move then move the bird seed </w:t>
+      </w:r>
+    </w:p>
+    <w:p>
+      <w:pPr>
+        <w:pStyle w:val="ListParagraph"/>
+        <w:numPr>
+          <w:ilvl w:val="2"/>
+          <w:numId w:val="2"/>
+        </w:numPr>
+      </w:pPr>
+      <w:r>
+        <w:t>You come back with the bird</w:t>
+      </w:r>
+    </w:p>
+    <w:p>
+      <w:pPr>
+        <w:pStyle w:val="ListParagraph"/>
+        <w:numPr>
+          <w:ilvl w:val="1"/>
+          <w:numId w:val="2"/>
+        </w:numPr>
+      </w:pPr>
+      <w:r>
+        <w:t>You then move the cat</w:t>
+      </w:r>
+    </w:p>
+    <w:p>
+      <w:pPr>
+        <w:pStyle w:val="ListParagraph"/>
+        <w:numPr>
+          <w:ilvl w:val="2"/>
+          <w:numId w:val="2"/>
+        </w:numPr>
+      </w:pPr>
+      <w:r>
+        <w:t>You come back alone</w:t>
+      </w:r>
+    </w:p>
+    <w:p>
+      <w:pPr>
+        <w:pStyle w:val="ListParagraph"/>
+        <w:numPr>
+          <w:ilvl w:val="1"/>
+          <w:numId w:val="2"/>
+        </w:numPr>
+      </w:pPr>
+      <w:r>
+        <w:t>You then go back across for the last time with the bird</w:t>
+      </w:r>
+    </w:p>
+    <w:p>
+      <w:pPr>
+        <w:pStyle w:val="ListParagraph"/>
+        <w:numPr>
+          <w:ilvl w:val="2"/>
+          <w:numId w:val="2"/>
+        </w:numPr>
+      </w:pPr>
+      <w:r>
+        <w:t>Mission accopmplished</w:t>
       </w:r>
       <w:bookmarkStart w:id="0" w:name="_GoBack"/>
       <w:bookmarkEnd w:id="0"/>
     </w:p>
-    <w:p>
-      <w:pPr>
-        <w:pStyle w:val="ListParagraph"/>
-        <w:numPr>
-          <w:ilvl w:val="0"/>
-          <w:numId w:val="2"/>
-        </w:numPr>
-      </w:pPr>
-      <w:r>
-        <w:t>Choose a solution and develop a plan to implement it</w:t>
-      </w:r>
-    </w:p>
     <w:p/>
     <w:p/>
     <w:p>
@@ -343,6 +469,7 @@
         </w:numPr>
       </w:pPr>
       <w:r>
+        <w:lastRenderedPageBreak/>
         <w:t>Evaluate each potential solution</w:t>
       </w:r>
     </w:p>

</xml_diff>

<commit_message>
I've broken up the second questions into two workable problems.
</commit_message>
<xml_diff>
--- a/Homework Week 1/Sweeting Douglas Problem Solving.docx
+++ b/Homework Week 1/Sweeting Douglas Problem Solving.docx
@@ -331,11 +331,114 @@
         </w:numPr>
       </w:pPr>
       <w:r>
-        <w:t>Mission accopmplished</w:t>
+        <w:t xml:space="preserve">Mission </w:t>
+      </w:r>
+      <w:proofErr w:type="spellStart"/>
+      <w:r>
+        <w:t>accopmplished</w:t>
+      </w:r>
+      <w:proofErr w:type="spellEnd"/>
+    </w:p>
+    <w:p/>
+    <w:p/>
+    <w:p>
+      <w:pPr>
+        <w:pStyle w:val="ListParagraph"/>
+        <w:numPr>
+          <w:ilvl w:val="0"/>
+          <w:numId w:val="2"/>
+        </w:numPr>
+      </w:pPr>
+      <w:r>
+        <w:t>Define</w:t>
+      </w:r>
+    </w:p>
+    <w:p>
+      <w:pPr>
+        <w:pStyle w:val="ListParagraph"/>
+        <w:numPr>
+          <w:ilvl w:val="1"/>
+          <w:numId w:val="2"/>
+        </w:numPr>
+      </w:pPr>
+      <w:r>
+        <w:t>How to best match the socks together</w:t>
+      </w:r>
+    </w:p>
+    <w:p>
+      <w:pPr>
+        <w:pStyle w:val="ListParagraph"/>
+        <w:numPr>
+          <w:ilvl w:val="0"/>
+          <w:numId w:val="2"/>
+        </w:numPr>
+      </w:pPr>
+      <w:r>
+        <w:t>Break the problem apart</w:t>
+      </w:r>
+    </w:p>
+    <w:p>
+      <w:pPr>
+        <w:pStyle w:val="ListParagraph"/>
+        <w:numPr>
+          <w:ilvl w:val="1"/>
+          <w:numId w:val="2"/>
+        </w:numPr>
+      </w:pPr>
+      <w:r>
+        <w:t>How many do you need for 1 matching pair</w:t>
+      </w:r>
+    </w:p>
+    <w:p>
+      <w:pPr>
+        <w:pStyle w:val="ListParagraph"/>
+        <w:numPr>
+          <w:ilvl w:val="1"/>
+          <w:numId w:val="2"/>
+        </w:numPr>
+      </w:pPr>
+      <w:r>
+        <w:t>How many do you need for 3 different matching pair.</w:t>
       </w:r>
       <w:bookmarkStart w:id="0" w:name="_GoBack"/>
       <w:bookmarkEnd w:id="0"/>
     </w:p>
+    <w:p>
+      <w:pPr>
+        <w:pStyle w:val="ListParagraph"/>
+        <w:numPr>
+          <w:ilvl w:val="0"/>
+          <w:numId w:val="2"/>
+        </w:numPr>
+      </w:pPr>
+      <w:r>
+        <w:t>ID potential solutions</w:t>
+      </w:r>
+    </w:p>
+    <w:p>
+      <w:pPr>
+        <w:pStyle w:val="ListParagraph"/>
+        <w:numPr>
+          <w:ilvl w:val="0"/>
+          <w:numId w:val="2"/>
+        </w:numPr>
+      </w:pPr>
+      <w:r>
+        <w:t>Evaluate each potential solution</w:t>
+      </w:r>
+    </w:p>
+    <w:p>
+      <w:pPr>
+        <w:pStyle w:val="ListParagraph"/>
+        <w:numPr>
+          <w:ilvl w:val="0"/>
+          <w:numId w:val="2"/>
+        </w:numPr>
+      </w:pPr>
+      <w:r>
+        <w:t>Choose a solution and develop a plan to implement it</w:t>
+      </w:r>
+    </w:p>
     <w:p/>
     <w:p/>
     <w:p>
@@ -359,7 +462,7 @@
         </w:numPr>
       </w:pPr>
       <w:r>
-        <w:t>How to best match the socks together</w:t>
+        <w:t>Best way to count on your fingers</w:t>
       </w:r>
     </w:p>
     <w:p>
@@ -371,6 +474,7 @@
         </w:numPr>
       </w:pPr>
       <w:r>
+        <w:lastRenderedPageBreak/>
         <w:t>Break the problem apart</w:t>
       </w:r>
     </w:p>
@@ -395,81 +499,6 @@
         </w:numPr>
       </w:pPr>
       <w:r>
-        <w:t>Evaluate each potential solution</w:t>
-      </w:r>
-    </w:p>
-    <w:p>
-      <w:pPr>
-        <w:pStyle w:val="ListParagraph"/>
-        <w:numPr>
-          <w:ilvl w:val="0"/>
-          <w:numId w:val="2"/>
-        </w:numPr>
-      </w:pPr>
-      <w:r>
-        <w:t>Choose a solution and develop a plan to implement it</w:t>
-      </w:r>
-    </w:p>
-    <w:p/>
-    <w:p/>
-    <w:p>
-      <w:pPr>
-        <w:pStyle w:val="ListParagraph"/>
-        <w:numPr>
-          <w:ilvl w:val="0"/>
-          <w:numId w:val="2"/>
-        </w:numPr>
-      </w:pPr>
-      <w:r>
-        <w:t>Define</w:t>
-      </w:r>
-    </w:p>
-    <w:p>
-      <w:pPr>
-        <w:pStyle w:val="ListParagraph"/>
-        <w:numPr>
-          <w:ilvl w:val="1"/>
-          <w:numId w:val="2"/>
-        </w:numPr>
-      </w:pPr>
-      <w:r>
-        <w:t>Best way to count on your fingers</w:t>
-      </w:r>
-    </w:p>
-    <w:p>
-      <w:pPr>
-        <w:pStyle w:val="ListParagraph"/>
-        <w:numPr>
-          <w:ilvl w:val="0"/>
-          <w:numId w:val="2"/>
-        </w:numPr>
-      </w:pPr>
-      <w:r>
-        <w:t>Break the problem apart</w:t>
-      </w:r>
-    </w:p>
-    <w:p>
-      <w:pPr>
-        <w:pStyle w:val="ListParagraph"/>
-        <w:numPr>
-          <w:ilvl w:val="0"/>
-          <w:numId w:val="2"/>
-        </w:numPr>
-      </w:pPr>
-      <w:r>
-        <w:t>ID potential solutions</w:t>
-      </w:r>
-    </w:p>
-    <w:p>
-      <w:pPr>
-        <w:pStyle w:val="ListParagraph"/>
-        <w:numPr>
-          <w:ilvl w:val="0"/>
-          <w:numId w:val="2"/>
-        </w:numPr>
-      </w:pPr>
-      <w:r>
-        <w:lastRenderedPageBreak/>
         <w:t>Evaluate each potential solution</w:t>
       </w:r>
     </w:p>

</xml_diff>

<commit_message>
I have broken down how many need to be taken out to have at least one or 3 pair.
</commit_message>
<xml_diff>
--- a/Homework Week 1/Sweeting Douglas Problem Solving.docx
+++ b/Homework Week 1/Sweeting Douglas Problem Solving.docx
@@ -333,11 +333,9 @@
       <w:r>
         <w:t xml:space="preserve">Mission </w:t>
       </w:r>
-      <w:proofErr w:type="spellStart"/>
-      <w:r>
-        <w:t>accopmplished</w:t>
-      </w:r>
-      <w:proofErr w:type="spellEnd"/>
+      <w:r>
+        <w:t>accomplished</w:t>
+      </w:r>
     </w:p>
     <w:p/>
     <w:p/>
@@ -398,8 +396,165 @@
         </w:numPr>
       </w:pPr>
       <w:r>
-        <w:t>How many do you need for 3 different matching pair.</w:t>
-      </w:r>
+        <w:t xml:space="preserve">How many do you need for 3 different matching </w:t>
+      </w:r>
+      <w:r>
+        <w:t>pair?</w:t>
+      </w:r>
+    </w:p>
+    <w:p>
+      <w:pPr>
+        <w:pStyle w:val="ListParagraph"/>
+        <w:numPr>
+          <w:ilvl w:val="0"/>
+          <w:numId w:val="2"/>
+        </w:numPr>
+      </w:pPr>
+      <w:r>
+        <w:t>ID potential solutions</w:t>
+      </w:r>
+    </w:p>
+    <w:p>
+      <w:pPr>
+        <w:pStyle w:val="ListParagraph"/>
+        <w:numPr>
+          <w:ilvl w:val="1"/>
+          <w:numId w:val="2"/>
+        </w:numPr>
+      </w:pPr>
+      <w:r>
+        <w:t>For one matching pair</w:t>
+      </w:r>
+    </w:p>
+    <w:p>
+      <w:pPr>
+        <w:pStyle w:val="ListParagraph"/>
+        <w:numPr>
+          <w:ilvl w:val="2"/>
+          <w:numId w:val="2"/>
+        </w:numPr>
+      </w:pPr>
+      <w:r>
+        <w:t>Take all the socks out</w:t>
+      </w:r>
+    </w:p>
+    <w:p>
+      <w:pPr>
+        <w:pStyle w:val="ListParagraph"/>
+        <w:numPr>
+          <w:ilvl w:val="2"/>
+          <w:numId w:val="2"/>
+        </w:numPr>
+      </w:pPr>
+      <w:r>
+        <w:t>Take only 2 socks out</w:t>
+      </w:r>
+    </w:p>
+    <w:p>
+      <w:pPr>
+        <w:pStyle w:val="ListParagraph"/>
+        <w:numPr>
+          <w:ilvl w:val="2"/>
+          <w:numId w:val="2"/>
+        </w:numPr>
+      </w:pPr>
+      <w:r>
+        <w:t>Take only 3 socks out</w:t>
+      </w:r>
+    </w:p>
+    <w:p>
+      <w:pPr>
+        <w:pStyle w:val="ListParagraph"/>
+        <w:numPr>
+          <w:ilvl w:val="2"/>
+          <w:numId w:val="2"/>
+        </w:numPr>
+      </w:pPr>
+      <w:r>
+        <w:t>Take only 4 socks out</w:t>
+      </w:r>
+    </w:p>
+    <w:p>
+      <w:pPr>
+        <w:pStyle w:val="ListParagraph"/>
+        <w:numPr>
+          <w:ilvl w:val="1"/>
+          <w:numId w:val="2"/>
+        </w:numPr>
+      </w:pPr>
+      <w:r>
+        <w:t xml:space="preserve">For 3 different matching pair. </w:t>
+      </w:r>
+    </w:p>
+    <w:p>
+      <w:pPr>
+        <w:pStyle w:val="ListParagraph"/>
+        <w:numPr>
+          <w:ilvl w:val="2"/>
+          <w:numId w:val="2"/>
+        </w:numPr>
+      </w:pPr>
+      <w:r>
+        <w:lastRenderedPageBreak/>
+        <w:t>Take all the socks out</w:t>
+      </w:r>
+    </w:p>
+    <w:p>
+      <w:pPr>
+        <w:pStyle w:val="ListParagraph"/>
+        <w:numPr>
+          <w:ilvl w:val="2"/>
+          <w:numId w:val="2"/>
+        </w:numPr>
+      </w:pPr>
+      <w:r>
+        <w:t>Take out at least 6 socks</w:t>
+      </w:r>
+    </w:p>
+    <w:p>
+      <w:pPr>
+        <w:pStyle w:val="ListParagraph"/>
+        <w:numPr>
+          <w:ilvl w:val="2"/>
+          <w:numId w:val="2"/>
+        </w:numPr>
+      </w:pPr>
+      <w:r>
+        <w:t>Take out at least 8 socks</w:t>
+      </w:r>
+    </w:p>
+    <w:p>
+      <w:pPr>
+        <w:pStyle w:val="ListParagraph"/>
+        <w:numPr>
+          <w:ilvl w:val="2"/>
+          <w:numId w:val="2"/>
+        </w:numPr>
+      </w:pPr>
+      <w:r>
+        <w:t>Take out at least 10 socks</w:t>
+      </w:r>
+    </w:p>
+    <w:p>
+      <w:pPr>
+        <w:pStyle w:val="ListParagraph"/>
+        <w:numPr>
+          <w:ilvl w:val="0"/>
+          <w:numId w:val="2"/>
+        </w:numPr>
+      </w:pPr>
+      <w:r>
+        <w:t>Evaluate each potential solution</w:t>
+      </w:r>
+    </w:p>
+    <w:p>
+      <w:pPr>
+        <w:pStyle w:val="ListParagraph"/>
+        <w:numPr>
+          <w:ilvl w:val="0"/>
+          <w:numId w:val="2"/>
+        </w:numPr>
+      </w:pPr>
       <w:bookmarkStart w:id="0" w:name="_GoBack"/>
       <w:bookmarkEnd w:id="0"/>
     </w:p>
@@ -412,30 +567,6 @@
         </w:numPr>
       </w:pPr>
       <w:r>
-        <w:t>ID potential solutions</w:t>
-      </w:r>
-    </w:p>
-    <w:p>
-      <w:pPr>
-        <w:pStyle w:val="ListParagraph"/>
-        <w:numPr>
-          <w:ilvl w:val="0"/>
-          <w:numId w:val="2"/>
-        </w:numPr>
-      </w:pPr>
-      <w:r>
-        <w:t>Evaluate each potential solution</w:t>
-      </w:r>
-    </w:p>
-    <w:p>
-      <w:pPr>
-        <w:pStyle w:val="ListParagraph"/>
-        <w:numPr>
-          <w:ilvl w:val="0"/>
-          <w:numId w:val="2"/>
-        </w:numPr>
-      </w:pPr>
-      <w:r>
         <w:t>Choose a solution and develop a plan to implement it</w:t>
       </w:r>
     </w:p>
@@ -474,7 +605,6 @@
         </w:numPr>
       </w:pPr>
       <w:r>
-        <w:lastRenderedPageBreak/>
         <w:t>Break the problem apart</w:t>
       </w:r>
     </w:p>

</xml_diff>

<commit_message>
I solved the second question by posting all of the possible out comes and the best possible solution.
</commit_message>
<xml_diff>
--- a/Homework Week 1/Sweeting Douglas Problem Solving.docx
+++ b/Homework Week 1/Sweeting Douglas Problem Solving.docx
@@ -551,24 +551,186 @@
       <w:pPr>
         <w:pStyle w:val="ListParagraph"/>
         <w:numPr>
+          <w:ilvl w:val="1"/>
+          <w:numId w:val="2"/>
+        </w:numPr>
+      </w:pPr>
+      <w:r>
+        <w:t>For one Pair</w:t>
+      </w:r>
+    </w:p>
+    <w:p>
+      <w:pPr>
+        <w:pStyle w:val="ListParagraph"/>
+        <w:numPr>
+          <w:ilvl w:val="2"/>
+          <w:numId w:val="2"/>
+        </w:numPr>
+      </w:pPr>
+      <w:r>
+        <w:t>If you take out all the socks you will have one pair</w:t>
+      </w:r>
+    </w:p>
+    <w:p>
+      <w:pPr>
+        <w:pStyle w:val="ListParagraph"/>
+        <w:numPr>
+          <w:ilvl w:val="2"/>
+          <w:numId w:val="2"/>
+        </w:numPr>
+      </w:pPr>
+      <w:r>
+        <w:t>If you take out at least two socks you might have a pair of matching socks</w:t>
+      </w:r>
+    </w:p>
+    <w:p>
+      <w:pPr>
+        <w:pStyle w:val="ListParagraph"/>
+        <w:numPr>
+          <w:ilvl w:val="2"/>
+          <w:numId w:val="2"/>
+        </w:numPr>
+      </w:pPr>
+      <w:r>
+        <w:t>If you take o</w:t>
+      </w:r>
+      <w:r>
+        <w:t>ut at least 3 socks out you might have a pair of matching socks</w:t>
+      </w:r>
+    </w:p>
+    <w:p>
+      <w:pPr>
+        <w:pStyle w:val="ListParagraph"/>
+        <w:numPr>
+          <w:ilvl w:val="2"/>
+          <w:numId w:val="2"/>
+        </w:numPr>
+      </w:pPr>
+      <w:r>
+        <w:t>If you take out at least 4 socks you might have a pair of matching sock</w:t>
+      </w:r>
+    </w:p>
+    <w:p>
+      <w:pPr>
+        <w:pStyle w:val="ListParagraph"/>
+        <w:numPr>
+          <w:ilvl w:val="1"/>
+          <w:numId w:val="2"/>
+        </w:numPr>
+      </w:pPr>
+      <w:r>
+        <w:t>For 3 different matching pair</w:t>
+      </w:r>
+    </w:p>
+    <w:p>
+      <w:pPr>
+        <w:pStyle w:val="ListParagraph"/>
+        <w:numPr>
+          <w:ilvl w:val="2"/>
+          <w:numId w:val="2"/>
+        </w:numPr>
+      </w:pPr>
+      <w:r>
+        <w:t>If you take out all the socks you will have one matching pair</w:t>
+      </w:r>
+    </w:p>
+    <w:p>
+      <w:pPr>
+        <w:pStyle w:val="ListParagraph"/>
+        <w:numPr>
+          <w:ilvl w:val="2"/>
+          <w:numId w:val="2"/>
+        </w:numPr>
+      </w:pPr>
+      <w:r>
+        <w:t>If you take out at least 6 socks you might have 3 matching pair</w:t>
+      </w:r>
+    </w:p>
+    <w:p>
+      <w:pPr>
+        <w:pStyle w:val="ListParagraph"/>
+        <w:numPr>
+          <w:ilvl w:val="2"/>
+          <w:numId w:val="2"/>
+        </w:numPr>
+      </w:pPr>
+      <w:r>
+        <w:t>If you take out at least 8 socks you might have 3 matching pair</w:t>
+      </w:r>
+    </w:p>
+    <w:p>
+      <w:pPr>
+        <w:pStyle w:val="ListParagraph"/>
+        <w:numPr>
+          <w:ilvl w:val="2"/>
+          <w:numId w:val="2"/>
+        </w:numPr>
+      </w:pPr>
+      <w:r>
+        <w:t>If you take out at least 10 socks you might have 3 matching pair</w:t>
+      </w:r>
+    </w:p>
+    <w:p>
+      <w:pPr>
+        <w:pStyle w:val="ListParagraph"/>
+        <w:numPr>
           <w:ilvl w:val="0"/>
           <w:numId w:val="2"/>
         </w:numPr>
       </w:pPr>
+      <w:r>
+        <w:t>Choose a solution and develop a plan to implement it</w:t>
+      </w:r>
+    </w:p>
+    <w:p>
+      <w:pPr>
+        <w:pStyle w:val="ListParagraph"/>
+        <w:numPr>
+          <w:ilvl w:val="1"/>
+          <w:numId w:val="2"/>
+        </w:numPr>
+      </w:pPr>
+      <w:r>
+        <w:t>For 3 socks</w:t>
+      </w:r>
+    </w:p>
+    <w:p>
+      <w:pPr>
+        <w:pStyle w:val="ListParagraph"/>
+        <w:numPr>
+          <w:ilvl w:val="2"/>
+          <w:numId w:val="2"/>
+        </w:numPr>
+      </w:pPr>
+      <w:r>
+        <w:t>If you had the best luck in the world, you would only need to grab two socks because they would come up a pair</w:t>
+      </w:r>
+    </w:p>
+    <w:p>
+      <w:pPr>
+        <w:pStyle w:val="ListParagraph"/>
+        <w:numPr>
+          <w:ilvl w:val="1"/>
+          <w:numId w:val="2"/>
+        </w:numPr>
+      </w:pPr>
+      <w:r>
+        <w:t>For 3 different socks</w:t>
+      </w:r>
+    </w:p>
+    <w:p>
+      <w:pPr>
+        <w:pStyle w:val="ListParagraph"/>
+        <w:numPr>
+          <w:ilvl w:val="2"/>
+          <w:numId w:val="2"/>
+        </w:numPr>
+      </w:pPr>
+      <w:r>
+        <w:t xml:space="preserve">If you still had your luck streak going, you could grab 3 pairs of socks and have 3 different colors on the first time at your luckiest day. </w:t>
+      </w:r>
       <w:bookmarkStart w:id="0" w:name="_GoBack"/>
       <w:bookmarkEnd w:id="0"/>
-    </w:p>
-    <w:p>
-      <w:pPr>
-        <w:pStyle w:val="ListParagraph"/>
-        <w:numPr>
-          <w:ilvl w:val="0"/>
-          <w:numId w:val="2"/>
-        </w:numPr>
-      </w:pPr>
-      <w:r>
-        <w:t>Choose a solution and develop a plan to implement it</w:t>
-      </w:r>
     </w:p>
     <w:p/>
     <w:p/>

</xml_diff>

<commit_message>
I tried to solve the last problem the best that I could. Match has never been my strong suit, but I believe that I have come out successful.
</commit_message>
<xml_diff>
--- a/Homework Week 1/Sweeting Douglas Problem Solving.docx
+++ b/Homework Week 1/Sweeting Douglas Problem Solving.docx
@@ -729,84 +729,349 @@
       <w:r>
         <w:t xml:space="preserve">If you still had your luck streak going, you could grab 3 pairs of socks and have 3 different colors on the first time at your luckiest day. </w:t>
       </w:r>
+    </w:p>
+    <w:p/>
+    <w:p/>
+    <w:p>
+      <w:pPr>
+        <w:pStyle w:val="ListParagraph"/>
+        <w:numPr>
+          <w:ilvl w:val="0"/>
+          <w:numId w:val="2"/>
+        </w:numPr>
+      </w:pPr>
+      <w:r>
+        <w:t>Define</w:t>
+      </w:r>
+    </w:p>
+    <w:p>
+      <w:pPr>
+        <w:pStyle w:val="ListParagraph"/>
+        <w:numPr>
+          <w:ilvl w:val="1"/>
+          <w:numId w:val="2"/>
+        </w:numPr>
+      </w:pPr>
+      <w:r>
+        <w:t>B</w:t>
+      </w:r>
+      <w:r>
+        <w:t>est way to figure out how to count to a number</w:t>
+      </w:r>
+    </w:p>
+    <w:p>
+      <w:pPr>
+        <w:pStyle w:val="ListParagraph"/>
+        <w:numPr>
+          <w:ilvl w:val="0"/>
+          <w:numId w:val="2"/>
+        </w:numPr>
+      </w:pPr>
+      <w:r>
+        <w:t>Break the problem apart</w:t>
+      </w:r>
+    </w:p>
+    <w:p>
+      <w:pPr>
+        <w:pStyle w:val="ListParagraph"/>
+        <w:numPr>
+          <w:ilvl w:val="1"/>
+          <w:numId w:val="2"/>
+        </w:numPr>
+      </w:pPr>
+      <w:r>
+        <w:t>What finger will the girl stop on for the number 10</w:t>
+      </w:r>
+    </w:p>
+    <w:p>
+      <w:pPr>
+        <w:pStyle w:val="ListParagraph"/>
+        <w:numPr>
+          <w:ilvl w:val="1"/>
+          <w:numId w:val="2"/>
+        </w:numPr>
+      </w:pPr>
+      <w:r>
+        <w:t>What finger will the girl stop on for the number 100</w:t>
+      </w:r>
+    </w:p>
+    <w:p>
+      <w:pPr>
+        <w:pStyle w:val="ListParagraph"/>
+        <w:numPr>
+          <w:ilvl w:val="1"/>
+          <w:numId w:val="2"/>
+        </w:numPr>
+      </w:pPr>
+      <w:r>
+        <w:t>What finger will the girl stop on for the number 1000</w:t>
+      </w:r>
+    </w:p>
+    <w:p>
+      <w:pPr>
+        <w:pStyle w:val="ListParagraph"/>
+        <w:numPr>
+          <w:ilvl w:val="0"/>
+          <w:numId w:val="2"/>
+        </w:numPr>
+      </w:pPr>
+      <w:r>
+        <w:t>ID potential solutions</w:t>
+      </w:r>
+    </w:p>
+    <w:p>
+      <w:pPr>
+        <w:pStyle w:val="ListParagraph"/>
+        <w:numPr>
+          <w:ilvl w:val="1"/>
+          <w:numId w:val="2"/>
+        </w:numPr>
+      </w:pPr>
+      <w:r>
+        <w:t>You can just count along and figure it out</w:t>
+      </w:r>
+    </w:p>
+    <w:p>
+      <w:pPr>
+        <w:pStyle w:val="ListParagraph"/>
+        <w:numPr>
+          <w:ilvl w:val="1"/>
+          <w:numId w:val="2"/>
+        </w:numPr>
+      </w:pPr>
+      <w:r>
+        <w:t>You can create an algorithm to figure it out</w:t>
+      </w:r>
+    </w:p>
+    <w:p>
+      <w:pPr>
+        <w:pStyle w:val="ListParagraph"/>
+        <w:numPr>
+          <w:ilvl w:val="1"/>
+          <w:numId w:val="2"/>
+        </w:numPr>
+      </w:pPr>
+      <w:r>
+        <w:t>You can peruse Google and see about getting help</w:t>
+      </w:r>
+    </w:p>
+    <w:p>
+      <w:pPr>
+        <w:pStyle w:val="ListParagraph"/>
+        <w:numPr>
+          <w:ilvl w:val="1"/>
+          <w:numId w:val="2"/>
+        </w:numPr>
+      </w:pPr>
+      <w:r>
+        <w:t xml:space="preserve">You can use </w:t>
+      </w:r>
+      <w:r>
+        <w:t xml:space="preserve">math to just count it out. </w:t>
+      </w:r>
+    </w:p>
+    <w:p>
+      <w:pPr>
+        <w:pStyle w:val="ListParagraph"/>
+        <w:numPr>
+          <w:ilvl w:val="0"/>
+          <w:numId w:val="2"/>
+        </w:numPr>
+      </w:pPr>
+      <w:r>
+        <w:t>Evaluate each potential solution</w:t>
+      </w:r>
+    </w:p>
+    <w:p>
+      <w:pPr>
+        <w:pStyle w:val="ListParagraph"/>
+        <w:numPr>
+          <w:ilvl w:val="1"/>
+          <w:numId w:val="2"/>
+        </w:numPr>
+      </w:pPr>
+      <w:r>
+        <w:t>This will be the best answer but it will take you a long time to figure it out</w:t>
+      </w:r>
+    </w:p>
+    <w:p>
+      <w:pPr>
+        <w:pStyle w:val="ListParagraph"/>
+        <w:numPr>
+          <w:ilvl w:val="1"/>
+          <w:numId w:val="2"/>
+        </w:numPr>
+      </w:pPr>
+      <w:r>
+        <w:t>This would be the best answer as long as you are very good at making algorithms</w:t>
+      </w:r>
+    </w:p>
+    <w:p>
+      <w:pPr>
+        <w:pStyle w:val="ListParagraph"/>
+        <w:numPr>
+          <w:ilvl w:val="1"/>
+          <w:numId w:val="2"/>
+        </w:numPr>
+      </w:pPr>
+      <w:r>
+        <w:t>You can in fact use Google, but you still don’t know for sure if this is correct.</w:t>
+      </w:r>
+    </w:p>
+    <w:p>
+      <w:pPr>
+        <w:pStyle w:val="ListParagraph"/>
+        <w:numPr>
+          <w:ilvl w:val="1"/>
+          <w:numId w:val="2"/>
+        </w:numPr>
+      </w:pPr>
+      <w:r>
+        <w:t>This would be a great answer as long as you’re solid in math.</w:t>
+      </w:r>
+    </w:p>
+    <w:p>
+      <w:pPr>
+        <w:pStyle w:val="ListParagraph"/>
+        <w:numPr>
+          <w:ilvl w:val="0"/>
+          <w:numId w:val="2"/>
+        </w:numPr>
+      </w:pPr>
+      <w:r>
+        <w:t>Choose a solution and develop a plan to implement it</w:t>
+      </w:r>
+    </w:p>
+    <w:p>
+      <w:pPr>
+        <w:pStyle w:val="ListParagraph"/>
+        <w:numPr>
+          <w:ilvl w:val="1"/>
+          <w:numId w:val="2"/>
+        </w:numPr>
+      </w:pPr>
+      <w:r>
+        <w:t xml:space="preserve">I chose a combination of the two. </w:t>
+      </w:r>
+    </w:p>
+    <w:p>
+      <w:pPr>
+        <w:pStyle w:val="ListParagraph"/>
+        <w:numPr>
+          <w:ilvl w:val="2"/>
+          <w:numId w:val="2"/>
+        </w:numPr>
+      </w:pPr>
+      <w:r>
+        <w:t>For the first answer I counted. It is your pointer finger</w:t>
+      </w:r>
+    </w:p>
+    <w:p>
+      <w:pPr>
+        <w:pStyle w:val="ListParagraph"/>
+        <w:numPr>
+          <w:ilvl w:val="2"/>
+          <w:numId w:val="2"/>
+        </w:numPr>
+      </w:pPr>
+      <w:r>
+        <w:t>For the second answer I just figured out what finger was which by using a bit of math from my counting</w:t>
+      </w:r>
+    </w:p>
+    <w:p>
+      <w:pPr>
+        <w:pStyle w:val="ListParagraph"/>
+        <w:numPr>
+          <w:ilvl w:val="3"/>
+          <w:numId w:val="2"/>
+        </w:numPr>
+      </w:pPr>
+      <w:r>
+        <w:t>Thumb 1 and 9</w:t>
+      </w:r>
+    </w:p>
+    <w:p>
+      <w:pPr>
+        <w:pStyle w:val="ListParagraph"/>
+        <w:numPr>
+          <w:ilvl w:val="3"/>
+          <w:numId w:val="2"/>
+        </w:numPr>
+      </w:pPr>
+      <w:r>
+        <w:t>First finger 2, 8, 10</w:t>
+      </w:r>
+    </w:p>
+    <w:p>
+      <w:pPr>
+        <w:pStyle w:val="ListParagraph"/>
+        <w:numPr>
+          <w:ilvl w:val="3"/>
+          <w:numId w:val="2"/>
+        </w:numPr>
+      </w:pPr>
+      <w:r>
+        <w:t>Second finger 3,7,11</w:t>
+      </w:r>
+    </w:p>
+    <w:p>
+      <w:pPr>
+        <w:pStyle w:val="ListParagraph"/>
+        <w:numPr>
+          <w:ilvl w:val="3"/>
+          <w:numId w:val="2"/>
+        </w:numPr>
+      </w:pPr>
+      <w:r>
+        <w:t>Third finger 4,6,12</w:t>
+      </w:r>
+    </w:p>
+    <w:p>
+      <w:pPr>
+        <w:pStyle w:val="ListParagraph"/>
+        <w:numPr>
+          <w:ilvl w:val="3"/>
+          <w:numId w:val="2"/>
+        </w:numPr>
+      </w:pPr>
+      <w:r>
+        <w:t>Fourth finger 5,113</w:t>
+      </w:r>
+    </w:p>
+    <w:p>
+      <w:pPr>
+        <w:pStyle w:val="ListParagraph"/>
+        <w:numPr>
+          <w:ilvl w:val="3"/>
+          <w:numId w:val="2"/>
+        </w:numPr>
+      </w:pPr>
+      <w:r>
+        <w:t xml:space="preserve">100 lands you on </w:t>
+      </w:r>
+      <w:r>
+        <w:t>ring finger</w:t>
+      </w:r>
+    </w:p>
+    <w:p>
+      <w:pPr>
+        <w:pStyle w:val="ListParagraph"/>
+        <w:numPr>
+          <w:ilvl w:val="2"/>
+          <w:numId w:val="2"/>
+        </w:numPr>
+      </w:pPr>
+      <w:r>
+        <w:t xml:space="preserve">I figured counting to 1000 is a bit mundane so I am guessing that If I counted to 1000 the same way I counted to 100 the finger should be the ring finger again. </w:t>
+      </w:r>
       <w:bookmarkStart w:id="0" w:name="_GoBack"/>
       <w:bookmarkEnd w:id="0"/>
     </w:p>
-    <w:p/>
-    <w:p/>
-    <w:p>
-      <w:pPr>
-        <w:pStyle w:val="ListParagraph"/>
-        <w:numPr>
-          <w:ilvl w:val="0"/>
-          <w:numId w:val="2"/>
-        </w:numPr>
-      </w:pPr>
-      <w:r>
-        <w:t>Define</w:t>
-      </w:r>
-    </w:p>
-    <w:p>
-      <w:pPr>
-        <w:pStyle w:val="ListParagraph"/>
-        <w:numPr>
-          <w:ilvl w:val="1"/>
-          <w:numId w:val="2"/>
-        </w:numPr>
-      </w:pPr>
-      <w:r>
-        <w:t>Best way to count on your fingers</w:t>
-      </w:r>
-    </w:p>
-    <w:p>
-      <w:pPr>
-        <w:pStyle w:val="ListParagraph"/>
-        <w:numPr>
-          <w:ilvl w:val="0"/>
-          <w:numId w:val="2"/>
-        </w:numPr>
-      </w:pPr>
-      <w:r>
-        <w:t>Break the problem apart</w:t>
-      </w:r>
-    </w:p>
-    <w:p>
-      <w:pPr>
-        <w:pStyle w:val="ListParagraph"/>
-        <w:numPr>
-          <w:ilvl w:val="0"/>
-          <w:numId w:val="2"/>
-        </w:numPr>
-      </w:pPr>
-      <w:r>
-        <w:t>ID potential solutions</w:t>
-      </w:r>
-    </w:p>
-    <w:p>
-      <w:pPr>
-        <w:pStyle w:val="ListParagraph"/>
-        <w:numPr>
-          <w:ilvl w:val="0"/>
-          <w:numId w:val="2"/>
-        </w:numPr>
-      </w:pPr>
-      <w:r>
-        <w:t>Evaluate each potential solution</w:t>
-      </w:r>
-    </w:p>
-    <w:p>
-      <w:pPr>
-        <w:pStyle w:val="ListParagraph"/>
-        <w:numPr>
-          <w:ilvl w:val="0"/>
-          <w:numId w:val="2"/>
-        </w:numPr>
-      </w:pPr>
-      <w:r>
-        <w:t>Choose a solution and develop a plan to implement it</w:t>
-      </w:r>
-    </w:p>
-    <w:p/>
+    <w:p>
+      <w:pPr>
+        <w:ind w:left="360"/>
+      </w:pPr>
+    </w:p>
     <w:p/>
     <w:sectPr>
       <w:pgSz w:w="12240" w:h="15840"/>

</xml_diff>